<commit_message>
Initial implementation of Balance Sheet report -- in progress (Build 1053)
</commit_message>
<xml_diff>
--- a/doc/Analysis/ترازنامه.docx
+++ b/doc/Analysis/ترازنامه.docx
@@ -3544,39 +3544,8 @@
               </w:rPr>
               <w:t xml:space="preserve"> بدهي‌هاى جارى قرار دارند</w:t>
             </w:r>
-            <w:r>
-              <w:rPr>
-                <w:rFonts w:ascii="Sakkal Majalla" w:eastAsia="MS Mincho" w:hAnsi="Sakkal Majalla" w:cs="Sakkal Majalla" w:hint="cs"/>
-                <w:color w:val="000000" w:themeColor="text1"/>
-                <w:sz w:val="20"/>
-                <w:szCs w:val="20"/>
-                <w:rtl/>
-                <w:lang w:eastAsia="ja-JP"/>
-              </w:rPr>
-              <w:t>٬</w:t>
-            </w:r>
-            <w:r>
-              <w:rPr>
-                <w:rFonts w:asciiTheme="minorHAnsi" w:eastAsia="MS Mincho" w:hAnsiTheme="minorHAnsi" w:cs="B Nazanin"/>
-                <w:color w:val="000000" w:themeColor="text1"/>
-                <w:sz w:val="20"/>
-                <w:szCs w:val="20"/>
-                <w:rtl/>
-                <w:lang w:eastAsia="ja-JP"/>
-              </w:rPr>
-              <w:t xml:space="preserve"> </w:t>
-            </w:r>
-            <w:r>
-              <w:rPr>
-                <w:rFonts w:asciiTheme="minorHAnsi" w:eastAsia="MS Mincho" w:hAnsiTheme="minorHAnsi" w:cs="B Nazanin"/>
-                <w:color w:val="000000" w:themeColor="text1"/>
-                <w:sz w:val="20"/>
-                <w:szCs w:val="20"/>
-                <w:rtl/>
-                <w:lang w:eastAsia="ja-JP"/>
-              </w:rPr>
-              <w:t>دارند</w:t>
-            </w:r>
+            <w:bookmarkStart w:id="0" w:name="_GoBack"/>
+            <w:bookmarkEnd w:id="0"/>
             <w:r>
               <w:rPr>
                 <w:rFonts w:asciiTheme="minorHAnsi" w:eastAsia="MS Mincho" w:hAnsiTheme="minorHAnsi" w:cs="B Nazanin" w:hint="cs"/>
@@ -4096,20 +4065,7 @@
                 <w:rtl/>
                 <w:lang w:eastAsia="ja-JP"/>
               </w:rPr>
-              <w:t>حساب استهلاک انبا</w:t>
-            </w:r>
-            <w:bookmarkStart w:id="0" w:name="_GoBack"/>
-            <w:bookmarkEnd w:id="0"/>
-            <w:r>
-              <w:rPr>
-                <w:rFonts w:ascii="Cambria" w:eastAsia="MS Mincho" w:hAnsi="Cambria" w:cs="B Nazanin" w:hint="cs"/>
-                <w:color w:val="000000" w:themeColor="text1"/>
-                <w:sz w:val="20"/>
-                <w:szCs w:val="20"/>
-                <w:rtl/>
-                <w:lang w:eastAsia="ja-JP"/>
-              </w:rPr>
-              <w:t>شته</w:t>
+              <w:t>حساب استهلاک انباشته</w:t>
             </w:r>
             <w:r>
               <w:rPr>
@@ -5975,7 +5931,7 @@
 </file>
 
 <file path=customXml/itemProps1.xml><?xml version="1.0" encoding="utf-8"?>
-<ds:datastoreItem xmlns:ds="http://schemas.openxmlformats.org/officeDocument/2006/customXml" ds:itemID="{7ED09A16-3B02-45FF-9B5C-6E0E60EA4D61}">
+<ds:datastoreItem xmlns:ds="http://schemas.openxmlformats.org/officeDocument/2006/customXml" ds:itemID="{95535D51-0697-40A0-959C-F7B06B1E95BE}">
   <ds:schemaRefs>
     <ds:schemaRef ds:uri="http://schemas.openxmlformats.org/officeDocument/2006/bibliography"/>
   </ds:schemaRefs>

</xml_diff>